<commit_message>
Feature: updated definitions commit & merge
</commit_message>
<xml_diff>
--- a/TaskCommit.docx
+++ b/TaskCommit.docx
@@ -10,11 +10,14 @@
         <w:t xml:space="preserve"> </w:t>
       </w:r>
       <w:r>
-        <w:t xml:space="preserve">– a change to a </w:t>
+        <w:t xml:space="preserve">– </w:t>
+      </w:r>
+      <w:r>
+        <w:t xml:space="preserve">a change to a file or set of files; It is like a snapshot of your </w:t>
       </w:r>
       <w:proofErr w:type="gramStart"/>
       <w:r>
-        <w:t>file</w:t>
+        <w:t>project</w:t>
       </w:r>
       <w:proofErr w:type="gramEnd"/>
       <w:r>
@@ -23,23 +26,135 @@
     </w:p>
     <w:p>
       <w:r>
-        <w:t xml:space="preserve">Example of use in Git: </w:t>
-      </w:r>
-      <w:r>
-        <w:t xml:space="preserve">use the command git commit in order to enter the </w:t>
+        <w:t xml:space="preserve">The command to use is – git </w:t>
       </w:r>
       <w:proofErr w:type="gramStart"/>
       <w:r>
-        <w:t>change</w:t>
+        <w:t>commit</w:t>
       </w:r>
       <w:proofErr w:type="gramEnd"/>
       <w:r>
         <w:t xml:space="preserve"> </w:t>
+      </w:r>
+    </w:p>
+    <w:p/>
+    <w:p>
+      <w:r>
+        <w:rPr>
+          <w:noProof/>
+        </w:rPr>
+        <w:drawing>
+          <wp:inline distT="0" distB="0" distL="0" distR="0" wp14:anchorId="48BEEA18" wp14:editId="5AEBF27E">
+            <wp:extent cx="1089965" cy="1037899"/>
+            <wp:effectExtent l="0" t="0" r="0" b="0"/>
+            <wp:docPr id="1" name="Picture 1"/>
+            <wp:cNvGraphicFramePr>
+              <a:graphicFrameLocks xmlns:a="http://schemas.openxmlformats.org/drawingml/2006/main" noChangeAspect="1"/>
+            </wp:cNvGraphicFramePr>
+            <a:graphic xmlns:a="http://schemas.openxmlformats.org/drawingml/2006/main">
+              <a:graphicData uri="http://schemas.openxmlformats.org/drawingml/2006/picture">
+                <pic:pic xmlns:pic="http://schemas.openxmlformats.org/drawingml/2006/picture">
+                  <pic:nvPicPr>
+                    <pic:cNvPr id="1" name=""/>
+                    <pic:cNvPicPr/>
+                  </pic:nvPicPr>
+                  <pic:blipFill rotWithShape="1">
+                    <a:blip r:embed="rId4"/>
+                    <a:srcRect l="61311" t="27600" r="20324" b="41293"/>
+                    <a:stretch/>
+                  </pic:blipFill>
+                  <pic:spPr bwMode="auto">
+                    <a:xfrm>
+                      <a:off x="0" y="0"/>
+                      <a:ext cx="1091527" cy="1039386"/>
+                    </a:xfrm>
+                    <a:prstGeom prst="rect">
+                      <a:avLst/>
+                    </a:prstGeom>
+                    <a:ln>
+                      <a:noFill/>
+                    </a:ln>
+                    <a:extLst>
+                      <a:ext uri="{53640926-AAD7-44D8-BBD7-CCE9431645EC}">
+                        <a14:shadowObscured xmlns:a14="http://schemas.microsoft.com/office/drawing/2010/main"/>
+                      </a:ext>
+                    </a:extLst>
+                  </pic:spPr>
+                </pic:pic>
+              </a:graphicData>
+            </a:graphic>
+          </wp:inline>
+        </w:drawing>
+      </w:r>
+      <w:r>
+        <w:tab/>
+        <w:t xml:space="preserve">              </w:t>
+      </w:r>
+      <w:r>
+        <w:rPr>
+          <w:noProof/>
+        </w:rPr>
+        <w:drawing>
+          <wp:inline distT="0" distB="0" distL="0" distR="0" wp14:anchorId="4A3F08C4" wp14:editId="3BBCE8E4">
+            <wp:extent cx="1631289" cy="1623314"/>
+            <wp:effectExtent l="0" t="0" r="7620" b="0"/>
+            <wp:docPr id="2" name="Picture 2"/>
+            <wp:cNvGraphicFramePr>
+              <a:graphicFrameLocks xmlns:a="http://schemas.openxmlformats.org/drawingml/2006/main" noChangeAspect="1"/>
+            </wp:cNvGraphicFramePr>
+            <a:graphic xmlns:a="http://schemas.openxmlformats.org/drawingml/2006/main">
+              <a:graphicData uri="http://schemas.openxmlformats.org/drawingml/2006/picture">
+                <pic:pic xmlns:pic="http://schemas.openxmlformats.org/drawingml/2006/picture">
+                  <pic:nvPicPr>
+                    <pic:cNvPr id="1" name=""/>
+                    <pic:cNvPicPr/>
+                  </pic:nvPicPr>
+                  <pic:blipFill rotWithShape="1">
+                    <a:blip r:embed="rId5"/>
+                    <a:srcRect l="55513" t="27805" r="17020" b="23576"/>
+                    <a:stretch/>
+                  </pic:blipFill>
+                  <pic:spPr bwMode="auto">
+                    <a:xfrm>
+                      <a:off x="0" y="0"/>
+                      <a:ext cx="1632500" cy="1624519"/>
+                    </a:xfrm>
+                    <a:prstGeom prst="rect">
+                      <a:avLst/>
+                    </a:prstGeom>
+                    <a:ln>
+                      <a:noFill/>
+                    </a:ln>
+                    <a:extLst>
+                      <a:ext uri="{53640926-AAD7-44D8-BBD7-CCE9431645EC}">
+                        <a14:shadowObscured xmlns:a14="http://schemas.microsoft.com/office/drawing/2010/main"/>
+                      </a:ext>
+                    </a:extLst>
+                  </pic:spPr>
+                </pic:pic>
+              </a:graphicData>
+            </a:graphic>
+          </wp:inline>
+        </w:drawing>
       </w:r>
     </w:p>
     <w:p/>
     <w:p/>
-    <w:p/>
+    <w:p>
+      <w:r>
+        <w:t xml:space="preserve">Before the Commit </w:t>
+      </w:r>
+      <w:r>
+        <w:tab/>
+      </w:r>
+      <w:r>
+        <w:tab/>
+      </w:r>
+      <w:r>
+        <w:tab/>
+        <w:t xml:space="preserve">After the Commit </w:t>
+      </w:r>
+    </w:p>
     <w:sectPr>
       <w:pgSz w:w="12240" w:h="15840"/>
       <w:pgMar w:top="1440" w:right="1440" w:bottom="1440" w:left="1440" w:header="720" w:footer="720" w:gutter="0"/>

</xml_diff>